<commit_message>
-  ( https://italent.cloudapp.net:9443/ccm/web/projects/iTalent#action=com.ibm.team.workitem.viewWorkItem&id= )
</commit_message>
<xml_diff>
--- a/italent/documents/PlanVanAanpak team 1 NIEK.docx
+++ b/italent/documents/PlanVanAanpak team 1 NIEK.docx
@@ -9,7 +9,7 @@
       <w:r>
         <w:rPr>
           <w:noProof/>
-          <w:lang w:eastAsia="nl-BE"/>
+          <w:lang w:val="nl-BE" w:eastAsia="nl-BE"/>
         </w:rPr>
         <w:drawing>
           <wp:inline distT="0" distB="0" distL="0" distR="0" wp14:anchorId="0256A000" wp14:editId="5044DECA">
@@ -136,13 +136,23 @@
           <w:szCs w:val="36"/>
         </w:rPr>
       </w:pPr>
+      <w:proofErr w:type="spellStart"/>
       <w:r>
         <w:rPr>
           <w:b/>
           <w:sz w:val="36"/>
           <w:szCs w:val="36"/>
         </w:rPr>
-        <w:t>Departement PXL-IT</w:t>
+        <w:t>Departement</w:t>
+      </w:r>
+      <w:proofErr w:type="spellEnd"/>
+      <w:r>
+        <w:rPr>
+          <w:b/>
+          <w:sz w:val="36"/>
+          <w:szCs w:val="36"/>
+        </w:rPr>
+        <w:t xml:space="preserve"> PXL-IT</w:t>
       </w:r>
     </w:p>
     <w:p>
@@ -235,41 +245,41 @@
           <w:szCs w:val="28"/>
           <w:lang w:val="nl-BE"/>
         </w:rPr>
-        <w:t>Bart Hunerbein</w:t>
-      </w:r>
-    </w:p>
-    <w:p>
-      <w:pPr>
-        <w:spacing w:after="60"/>
-        <w:jc w:val="center"/>
+        <w:t xml:space="preserve">Bart </w:t>
+      </w:r>
+      <w:proofErr w:type="spellStart"/>
+      <w:r>
         <w:rPr>
           <w:b/>
           <w:sz w:val="28"/>
           <w:szCs w:val="28"/>
           <w:lang w:val="nl-BE"/>
         </w:rPr>
-      </w:pPr>
-      <w:r>
+        <w:t>Hunerbein</w:t>
+      </w:r>
+      <w:proofErr w:type="spellEnd"/>
+    </w:p>
+    <w:p>
+      <w:pPr>
+        <w:spacing w:after="60"/>
+        <w:jc w:val="center"/>
         <w:rPr>
           <w:b/>
           <w:sz w:val="28"/>
           <w:szCs w:val="28"/>
           <w:lang w:val="nl-BE"/>
         </w:rPr>
-        <w:t>Dennie Grondelaers</w:t>
-      </w:r>
-    </w:p>
-    <w:p>
-      <w:pPr>
-        <w:spacing w:after="60"/>
-        <w:jc w:val="center"/>
+      </w:pPr>
+      <w:r>
         <w:rPr>
           <w:b/>
           <w:sz w:val="28"/>
           <w:szCs w:val="28"/>
           <w:lang w:val="nl-BE"/>
         </w:rPr>
-      </w:pPr>
+        <w:t xml:space="preserve">Dennie </w:t>
+      </w:r>
+      <w:proofErr w:type="spellStart"/>
       <w:r>
         <w:rPr>
           <w:b/>
@@ -277,8 +287,9 @@
           <w:szCs w:val="28"/>
           <w:lang w:val="nl-BE"/>
         </w:rPr>
-        <w:t>Jesse Vranken</w:t>
-      </w:r>
+        <w:t>Grondelaers</w:t>
+      </w:r>
+      <w:proofErr w:type="spellEnd"/>
     </w:p>
     <w:p>
       <w:pPr>
@@ -298,11 +309,12 @@
           <w:szCs w:val="28"/>
           <w:lang w:val="nl-BE"/>
         </w:rPr>
-        <w:t>Niek Vandael</w:t>
-      </w:r>
-    </w:p>
-    <w:p>
-      <w:pPr>
+        <w:t>Jesse Vranken</w:t>
+      </w:r>
+    </w:p>
+    <w:p>
+      <w:pPr>
+        <w:spacing w:after="60"/>
         <w:jc w:val="center"/>
         <w:rPr>
           <w:b/>
@@ -311,25 +323,56 @@
           <w:lang w:val="nl-BE"/>
         </w:rPr>
       </w:pPr>
-    </w:p>
-    <w:p>
-      <w:pPr>
-        <w:jc w:val="center"/>
+      <w:r>
         <w:rPr>
           <w:b/>
           <w:sz w:val="28"/>
           <w:szCs w:val="28"/>
           <w:lang w:val="nl-BE"/>
         </w:rPr>
-      </w:pPr>
-      <w:r>
+        <w:t>Niek Vandael</w:t>
+      </w:r>
+    </w:p>
+    <w:p>
+      <w:pPr>
+        <w:jc w:val="center"/>
         <w:rPr>
           <w:b/>
           <w:sz w:val="28"/>
           <w:szCs w:val="28"/>
           <w:lang w:val="nl-BE"/>
         </w:rPr>
-        <w:t>Academiejaar 2015-2016</w:t>
+      </w:pPr>
+    </w:p>
+    <w:p>
+      <w:pPr>
+        <w:jc w:val="center"/>
+        <w:rPr>
+          <w:b/>
+          <w:sz w:val="28"/>
+          <w:szCs w:val="28"/>
+          <w:lang w:val="nl-BE"/>
+        </w:rPr>
+      </w:pPr>
+      <w:proofErr w:type="gramStart"/>
+      <w:r>
+        <w:rPr>
+          <w:b/>
+          <w:sz w:val="28"/>
+          <w:szCs w:val="28"/>
+          <w:lang w:val="nl-BE"/>
+        </w:rPr>
+        <w:t>Academiejaar</w:t>
+      </w:r>
+      <w:proofErr w:type="gramEnd"/>
+      <w:r>
+        <w:rPr>
+          <w:b/>
+          <w:sz w:val="28"/>
+          <w:szCs w:val="28"/>
+          <w:lang w:val="nl-BE"/>
+        </w:rPr>
+        <w:t xml:space="preserve"> 2015-2016</w:t>
       </w:r>
     </w:p>
     <w:p>
@@ -467,7 +510,7 @@
               <w:rPr>
                 <w:lang w:val="nl-BE"/>
               </w:rPr>
-              <w:t>0.1</w:t>
+              <w:t>1.0</w:t>
             </w:r>
           </w:p>
         </w:tc>
@@ -517,12 +560,14 @@
                 <w:lang w:val="nl-BE"/>
               </w:rPr>
             </w:pPr>
+            <w:bookmarkStart w:id="0" w:name="_GoBack"/>
             <w:r>
               <w:rPr>
                 <w:lang w:val="nl-BE"/>
               </w:rPr>
               <w:t>Initieel document</w:t>
             </w:r>
+            <w:bookmarkEnd w:id="0"/>
           </w:p>
         </w:tc>
       </w:tr>
@@ -762,6 +807,7 @@
           <w:szCs w:val="40"/>
         </w:rPr>
       </w:pPr>
+      <w:proofErr w:type="spellStart"/>
       <w:r>
         <w:rPr>
           <w:b/>
@@ -772,6 +818,7 @@
         <w:lastRenderedPageBreak/>
         <w:t>Inhoudsopgave</w:t>
       </w:r>
+      <w:proofErr w:type="spellEnd"/>
     </w:p>
     <w:p>
       <w:pPr>
@@ -820,7 +867,7 @@
         </w:rPr>
         <w:fldChar w:fldCharType="separate"/>
       </w:r>
-      <w:hyperlink w:anchor="_Toc447719559" w:history="1">
+      <w:hyperlink w:anchor="_Toc447727363" w:history="1">
         <w:r>
           <w:rPr>
             <w:rStyle w:val="Hyperlink"/>
@@ -862,7 +909,7 @@
             <w:noProof/>
             <w:webHidden/>
           </w:rPr>
-          <w:instrText xml:space="preserve"> PAGEREF _Toc447719559 \h </w:instrText>
+          <w:instrText xml:space="preserve"> PAGEREF _Toc447727363 \h </w:instrText>
         </w:r>
         <w:r>
           <w:rPr>
@@ -906,7 +953,7 @@
           <w:lang w:val="nl-BE" w:eastAsia="nl-BE"/>
         </w:rPr>
       </w:pPr>
-      <w:hyperlink w:anchor="_Toc447719560" w:history="1">
+      <w:hyperlink w:anchor="_Toc447727364" w:history="1">
         <w:r>
           <w:rPr>
             <w:rStyle w:val="Hyperlink"/>
@@ -948,7 +995,7 @@
             <w:noProof/>
             <w:webHidden/>
           </w:rPr>
-          <w:instrText xml:space="preserve"> PAGEREF _Toc447719560 \h </w:instrText>
+          <w:instrText xml:space="preserve"> PAGEREF _Toc447727364 \h </w:instrText>
         </w:r>
         <w:r>
           <w:rPr>
@@ -992,7 +1039,7 @@
           <w:lang w:val="nl-BE" w:eastAsia="nl-BE"/>
         </w:rPr>
       </w:pPr>
-      <w:hyperlink w:anchor="_Toc447719561" w:history="1">
+      <w:hyperlink w:anchor="_Toc447727365" w:history="1">
         <w:r>
           <w:rPr>
             <w:rStyle w:val="Hyperlink"/>
@@ -1034,7 +1081,7 @@
             <w:noProof/>
             <w:webHidden/>
           </w:rPr>
-          <w:instrText xml:space="preserve"> PAGEREF _Toc447719561 \h </w:instrText>
+          <w:instrText xml:space="preserve"> PAGEREF _Toc447727365 \h </w:instrText>
         </w:r>
         <w:r>
           <w:rPr>
@@ -1078,7 +1125,7 @@
           <w:lang w:val="nl-BE" w:eastAsia="nl-BE"/>
         </w:rPr>
       </w:pPr>
-      <w:hyperlink w:anchor="_Toc447719562" w:history="1">
+      <w:hyperlink w:anchor="_Toc447727366" w:history="1">
         <w:r>
           <w:rPr>
             <w:rStyle w:val="Hyperlink"/>
@@ -1120,7 +1167,93 @@
             <w:noProof/>
             <w:webHidden/>
           </w:rPr>
-          <w:instrText xml:space="preserve"> PAGEREF _Toc447719562 \h </w:instrText>
+          <w:instrText xml:space="preserve"> PAGEREF _Toc447727366 \h </w:instrText>
+        </w:r>
+        <w:r>
+          <w:rPr>
+            <w:noProof/>
+            <w:webHidden/>
+          </w:rPr>
+        </w:r>
+        <w:r>
+          <w:rPr>
+            <w:noProof/>
+            <w:webHidden/>
+          </w:rPr>
+          <w:fldChar w:fldCharType="separate"/>
+        </w:r>
+        <w:r>
+          <w:rPr>
+            <w:noProof/>
+            <w:webHidden/>
+          </w:rPr>
+          <w:t>4</w:t>
+        </w:r>
+        <w:r>
+          <w:rPr>
+            <w:noProof/>
+            <w:webHidden/>
+          </w:rPr>
+          <w:fldChar w:fldCharType="end"/>
+        </w:r>
+      </w:hyperlink>
+    </w:p>
+    <w:p>
+      <w:pPr>
+        <w:pStyle w:val="TOC2"/>
+        <w:tabs>
+          <w:tab w:val="left" w:pos="880"/>
+          <w:tab w:val="right" w:leader="dot" w:pos="9350"/>
+        </w:tabs>
+        <w:rPr>
+          <w:rFonts w:eastAsiaTheme="minorEastAsia"/>
+          <w:noProof/>
+          <w:lang w:val="nl-BE" w:eastAsia="nl-BE"/>
+        </w:rPr>
+      </w:pPr>
+      <w:hyperlink w:anchor="_Toc447727367" w:history="1">
+        <w:r>
+          <w:rPr>
+            <w:rStyle w:val="Hyperlink"/>
+            <w:noProof/>
+          </w:rPr>
+          <w:t>1.2.</w:t>
+        </w:r>
+        <w:r>
+          <w:rPr>
+            <w:rFonts w:eastAsiaTheme="minorEastAsia"/>
+            <w:noProof/>
+            <w:lang w:val="nl-BE" w:eastAsia="nl-BE"/>
+          </w:rPr>
+          <w:tab/>
+        </w:r>
+        <w:r>
+          <w:rPr>
+            <w:rStyle w:val="Hyperlink"/>
+            <w:noProof/>
+          </w:rPr>
+          <w:t>Uitgangspunten en randvoorwaarden</w:t>
+        </w:r>
+        <w:r>
+          <w:rPr>
+            <w:noProof/>
+            <w:webHidden/>
+          </w:rPr>
+          <w:tab/>
+        </w:r>
+        <w:r>
+          <w:rPr>
+            <w:noProof/>
+            <w:webHidden/>
+          </w:rPr>
+          <w:fldChar w:fldCharType="begin"/>
+        </w:r>
+        <w:r>
+          <w:rPr>
+            <w:noProof/>
+            <w:webHidden/>
+          </w:rPr>
+          <w:instrText xml:space="preserve"> PAGEREF _Toc447727367 \h </w:instrText>
         </w:r>
         <w:r>
           <w:rPr>
@@ -1164,13 +1297,13 @@
           <w:lang w:val="nl-BE" w:eastAsia="nl-BE"/>
         </w:rPr>
       </w:pPr>
-      <w:hyperlink w:anchor="_Toc447719563" w:history="1">
+      <w:hyperlink w:anchor="_Toc447727368" w:history="1">
         <w:r>
           <w:rPr>
             <w:rStyle w:val="Hyperlink"/>
             <w:noProof/>
           </w:rPr>
-          <w:t>1.1.3.</w:t>
+          <w:t>1.2.1.</w:t>
         </w:r>
         <w:r>
           <w:rPr>
@@ -1185,21 +1318,7 @@
             <w:rStyle w:val="Hyperlink"/>
             <w:noProof/>
           </w:rPr>
-          <w:t>Uitgangspu</w:t>
-        </w:r>
-        <w:r>
-          <w:rPr>
-            <w:rStyle w:val="Hyperlink"/>
-            <w:noProof/>
-          </w:rPr>
-          <w:t>n</w:t>
-        </w:r>
-        <w:r>
-          <w:rPr>
-            <w:rStyle w:val="Hyperlink"/>
-            <w:noProof/>
-          </w:rPr>
-          <w:t>ten en randvoorwaarden</w:t>
+          <w:t>Uitgangspunten</w:t>
         </w:r>
         <w:r>
           <w:rPr>
@@ -1220,7 +1339,7 @@
             <w:noProof/>
             <w:webHidden/>
           </w:rPr>
-          <w:instrText xml:space="preserve"> PAGEREF _Toc447719563 \h </w:instrText>
+          <w:instrText xml:space="preserve"> PAGEREF _Toc447727368 \h </w:instrText>
         </w:r>
         <w:r>
           <w:rPr>
@@ -1253,9 +1372,9 @@
     </w:p>
     <w:p>
       <w:pPr>
-        <w:pStyle w:val="TOC4"/>
+        <w:pStyle w:val="TOC3"/>
         <w:tabs>
-          <w:tab w:val="left" w:pos="1760"/>
+          <w:tab w:val="left" w:pos="1320"/>
           <w:tab w:val="right" w:leader="dot" w:pos="9350"/>
         </w:tabs>
         <w:rPr>
@@ -1264,13 +1383,13 @@
           <w:lang w:val="nl-BE" w:eastAsia="nl-BE"/>
         </w:rPr>
       </w:pPr>
-      <w:hyperlink w:anchor="_Toc447719564" w:history="1">
+      <w:hyperlink w:anchor="_Toc447727369" w:history="1">
         <w:r>
           <w:rPr>
             <w:rStyle w:val="Hyperlink"/>
             <w:noProof/>
           </w:rPr>
-          <w:t>1.1.3.1.</w:t>
+          <w:t>1.2.2.</w:t>
         </w:r>
         <w:r>
           <w:rPr>
@@ -1285,7 +1404,7 @@
             <w:rStyle w:val="Hyperlink"/>
             <w:noProof/>
           </w:rPr>
-          <w:t>Uitgangspunten</w:t>
+          <w:t>Randvoorwaarden</w:t>
         </w:r>
         <w:r>
           <w:rPr>
@@ -1306,93 +1425,7 @@
             <w:noProof/>
             <w:webHidden/>
           </w:rPr>
-          <w:instrText xml:space="preserve"> PAGEREF _Toc447719564 \h </w:instrText>
-        </w:r>
-        <w:r>
-          <w:rPr>
-            <w:noProof/>
-            <w:webHidden/>
-          </w:rPr>
-        </w:r>
-        <w:r>
-          <w:rPr>
-            <w:noProof/>
-            <w:webHidden/>
-          </w:rPr>
-          <w:fldChar w:fldCharType="separate"/>
-        </w:r>
-        <w:r>
-          <w:rPr>
-            <w:noProof/>
-            <w:webHidden/>
-          </w:rPr>
-          <w:t>4</w:t>
-        </w:r>
-        <w:r>
-          <w:rPr>
-            <w:noProof/>
-            <w:webHidden/>
-          </w:rPr>
-          <w:fldChar w:fldCharType="end"/>
-        </w:r>
-      </w:hyperlink>
-    </w:p>
-    <w:p>
-      <w:pPr>
-        <w:pStyle w:val="TOC4"/>
-        <w:tabs>
-          <w:tab w:val="left" w:pos="1760"/>
-          <w:tab w:val="right" w:leader="dot" w:pos="9350"/>
-        </w:tabs>
-        <w:rPr>
-          <w:rFonts w:eastAsiaTheme="minorEastAsia"/>
-          <w:noProof/>
-          <w:lang w:val="nl-BE" w:eastAsia="nl-BE"/>
-        </w:rPr>
-      </w:pPr>
-      <w:hyperlink w:anchor="_Toc447719565" w:history="1">
-        <w:r>
-          <w:rPr>
-            <w:rStyle w:val="Hyperlink"/>
-            <w:noProof/>
-          </w:rPr>
-          <w:t>1.1.3.2.</w:t>
-        </w:r>
-        <w:r>
-          <w:rPr>
-            <w:rFonts w:eastAsiaTheme="minorEastAsia"/>
-            <w:noProof/>
-            <w:lang w:val="nl-BE" w:eastAsia="nl-BE"/>
-          </w:rPr>
-          <w:tab/>
-        </w:r>
-        <w:r>
-          <w:rPr>
-            <w:rStyle w:val="Hyperlink"/>
-            <w:noProof/>
-          </w:rPr>
-          <w:t>Randvoorwaarden</w:t>
-        </w:r>
-        <w:r>
-          <w:rPr>
-            <w:noProof/>
-            <w:webHidden/>
-          </w:rPr>
-          <w:tab/>
-        </w:r>
-        <w:r>
-          <w:rPr>
-            <w:noProof/>
-            <w:webHidden/>
-          </w:rPr>
-          <w:fldChar w:fldCharType="begin"/>
-        </w:r>
-        <w:r>
-          <w:rPr>
-            <w:noProof/>
-            <w:webHidden/>
-          </w:rPr>
-          <w:instrText xml:space="preserve"> PAGEREF _Toc447719565 \h </w:instrText>
+          <w:instrText xml:space="preserve"> PAGEREF _Toc447727369 \h </w:instrText>
         </w:r>
         <w:r>
           <w:rPr>
@@ -1436,14 +1469,14 @@
           <w:lang w:val="nl-BE" w:eastAsia="nl-BE"/>
         </w:rPr>
       </w:pPr>
-      <w:hyperlink w:anchor="_Toc447719566" w:history="1">
+      <w:hyperlink w:anchor="_Toc447727370" w:history="1">
         <w:r>
           <w:rPr>
             <w:rStyle w:val="Hyperlink"/>
             <w:noProof/>
             <w:lang w:val="nl-BE"/>
           </w:rPr>
-          <w:t>1.2.</w:t>
+          <w:t>1.3.</w:t>
         </w:r>
         <w:r>
           <w:rPr>
@@ -1480,7 +1513,7 @@
             <w:noProof/>
             <w:webHidden/>
           </w:rPr>
-          <w:instrText xml:space="preserve"> PAGEREF _Toc447719566 \h </w:instrText>
+          <w:instrText xml:space="preserve"> PAGEREF _Toc447727370 \h </w:instrText>
         </w:r>
         <w:r>
           <w:rPr>
@@ -1501,6 +1534,270 @@
             <w:webHidden/>
           </w:rPr>
           <w:t>5</w:t>
+        </w:r>
+        <w:r>
+          <w:rPr>
+            <w:noProof/>
+            <w:webHidden/>
+          </w:rPr>
+          <w:fldChar w:fldCharType="end"/>
+        </w:r>
+      </w:hyperlink>
+    </w:p>
+    <w:p>
+      <w:pPr>
+        <w:pStyle w:val="TOC1"/>
+        <w:tabs>
+          <w:tab w:val="left" w:pos="440"/>
+          <w:tab w:val="right" w:leader="dot" w:pos="9350"/>
+        </w:tabs>
+        <w:rPr>
+          <w:rFonts w:eastAsiaTheme="minorEastAsia"/>
+          <w:noProof/>
+          <w:lang w:val="nl-BE" w:eastAsia="nl-BE"/>
+        </w:rPr>
+      </w:pPr>
+      <w:hyperlink w:anchor="_Toc447727371" w:history="1">
+        <w:r>
+          <w:rPr>
+            <w:rStyle w:val="Hyperlink"/>
+            <w:noProof/>
+            <w:lang w:val="nl-BE"/>
+          </w:rPr>
+          <w:t>2.</w:t>
+        </w:r>
+        <w:r>
+          <w:rPr>
+            <w:rFonts w:eastAsiaTheme="minorEastAsia"/>
+            <w:noProof/>
+            <w:lang w:val="nl-BE" w:eastAsia="nl-BE"/>
+          </w:rPr>
+          <w:tab/>
+        </w:r>
+        <w:r>
+          <w:rPr>
+            <w:rStyle w:val="Hyperlink"/>
+            <w:noProof/>
+            <w:lang w:val="nl-BE"/>
+          </w:rPr>
+          <w:t>Fasering en activiteiten</w:t>
+        </w:r>
+        <w:r>
+          <w:rPr>
+            <w:noProof/>
+            <w:webHidden/>
+          </w:rPr>
+          <w:tab/>
+        </w:r>
+        <w:r>
+          <w:rPr>
+            <w:noProof/>
+            <w:webHidden/>
+          </w:rPr>
+          <w:fldChar w:fldCharType="begin"/>
+        </w:r>
+        <w:r>
+          <w:rPr>
+            <w:noProof/>
+            <w:webHidden/>
+          </w:rPr>
+          <w:instrText xml:space="preserve"> PAGEREF _Toc447727371 \h </w:instrText>
+        </w:r>
+        <w:r>
+          <w:rPr>
+            <w:noProof/>
+            <w:webHidden/>
+          </w:rPr>
+        </w:r>
+        <w:r>
+          <w:rPr>
+            <w:noProof/>
+            <w:webHidden/>
+          </w:rPr>
+          <w:fldChar w:fldCharType="separate"/>
+        </w:r>
+        <w:r>
+          <w:rPr>
+            <w:noProof/>
+            <w:webHidden/>
+          </w:rPr>
+          <w:t>6</w:t>
+        </w:r>
+        <w:r>
+          <w:rPr>
+            <w:noProof/>
+            <w:webHidden/>
+          </w:rPr>
+          <w:fldChar w:fldCharType="end"/>
+        </w:r>
+      </w:hyperlink>
+    </w:p>
+    <w:p>
+      <w:pPr>
+        <w:pStyle w:val="TOC1"/>
+        <w:tabs>
+          <w:tab w:val="left" w:pos="440"/>
+          <w:tab w:val="right" w:leader="dot" w:pos="9350"/>
+        </w:tabs>
+        <w:rPr>
+          <w:rFonts w:eastAsiaTheme="minorEastAsia"/>
+          <w:noProof/>
+          <w:lang w:val="nl-BE" w:eastAsia="nl-BE"/>
+        </w:rPr>
+      </w:pPr>
+      <w:hyperlink w:anchor="_Toc447727372" w:history="1">
+        <w:r>
+          <w:rPr>
+            <w:rStyle w:val="Hyperlink"/>
+            <w:noProof/>
+            <w:lang w:val="nl-BE"/>
+          </w:rPr>
+          <w:t>3.</w:t>
+        </w:r>
+        <w:r>
+          <w:rPr>
+            <w:rFonts w:eastAsiaTheme="minorEastAsia"/>
+            <w:noProof/>
+            <w:lang w:val="nl-BE" w:eastAsia="nl-BE"/>
+          </w:rPr>
+          <w:tab/>
+        </w:r>
+        <w:r>
+          <w:rPr>
+            <w:rStyle w:val="Hyperlink"/>
+            <w:noProof/>
+            <w:lang w:val="nl-BE"/>
+          </w:rPr>
+          <w:t>Projectbeheersing</w:t>
+        </w:r>
+        <w:r>
+          <w:rPr>
+            <w:noProof/>
+            <w:webHidden/>
+          </w:rPr>
+          <w:tab/>
+        </w:r>
+        <w:r>
+          <w:rPr>
+            <w:noProof/>
+            <w:webHidden/>
+          </w:rPr>
+          <w:fldChar w:fldCharType="begin"/>
+        </w:r>
+        <w:r>
+          <w:rPr>
+            <w:noProof/>
+            <w:webHidden/>
+          </w:rPr>
+          <w:instrText xml:space="preserve"> PAGEREF _Toc447727372 \h </w:instrText>
+        </w:r>
+        <w:r>
+          <w:rPr>
+            <w:noProof/>
+            <w:webHidden/>
+          </w:rPr>
+        </w:r>
+        <w:r>
+          <w:rPr>
+            <w:noProof/>
+            <w:webHidden/>
+          </w:rPr>
+          <w:fldChar w:fldCharType="separate"/>
+        </w:r>
+        <w:r>
+          <w:rPr>
+            <w:noProof/>
+            <w:webHidden/>
+          </w:rPr>
+          <w:t>6</w:t>
+        </w:r>
+        <w:r>
+          <w:rPr>
+            <w:noProof/>
+            <w:webHidden/>
+          </w:rPr>
+          <w:fldChar w:fldCharType="end"/>
+        </w:r>
+      </w:hyperlink>
+    </w:p>
+    <w:p>
+      <w:pPr>
+        <w:pStyle w:val="TOC2"/>
+        <w:tabs>
+          <w:tab w:val="left" w:pos="880"/>
+          <w:tab w:val="right" w:leader="dot" w:pos="9350"/>
+        </w:tabs>
+        <w:rPr>
+          <w:rFonts w:eastAsiaTheme="minorEastAsia"/>
+          <w:noProof/>
+          <w:lang w:val="nl-BE" w:eastAsia="nl-BE"/>
+        </w:rPr>
+      </w:pPr>
+      <w:hyperlink w:anchor="_Toc447727373" w:history="1">
+        <w:r>
+          <w:rPr>
+            <w:rStyle w:val="Hyperlink"/>
+            <w:noProof/>
+            <w:lang w:val="nl-BE"/>
+          </w:rPr>
+          <w:t>3.1.</w:t>
+        </w:r>
+        <w:r>
+          <w:rPr>
+            <w:rFonts w:eastAsiaTheme="minorEastAsia"/>
+            <w:noProof/>
+            <w:lang w:val="nl-BE" w:eastAsia="nl-BE"/>
+          </w:rPr>
+          <w:tab/>
+        </w:r>
+        <w:r>
+          <w:rPr>
+            <w:rStyle w:val="Hyperlink"/>
+            <w:noProof/>
+            <w:lang w:val="nl-BE"/>
+          </w:rPr>
+          <w:t>Inhoud</w:t>
+        </w:r>
+        <w:r>
+          <w:rPr>
+            <w:noProof/>
+            <w:webHidden/>
+          </w:rPr>
+          <w:tab/>
+        </w:r>
+        <w:r>
+          <w:rPr>
+            <w:noProof/>
+            <w:webHidden/>
+          </w:rPr>
+          <w:fldChar w:fldCharType="begin"/>
+        </w:r>
+        <w:r>
+          <w:rPr>
+            <w:noProof/>
+            <w:webHidden/>
+          </w:rPr>
+          <w:instrText xml:space="preserve"> PAGEREF _Toc447727373 \h </w:instrText>
+        </w:r>
+        <w:r>
+          <w:rPr>
+            <w:noProof/>
+            <w:webHidden/>
+          </w:rPr>
+        </w:r>
+        <w:r>
+          <w:rPr>
+            <w:noProof/>
+            <w:webHidden/>
+          </w:rPr>
+          <w:fldChar w:fldCharType="separate"/>
+        </w:r>
+        <w:r>
+          <w:rPr>
+            <w:noProof/>
+            <w:webHidden/>
+          </w:rPr>
+          <w:t>6</w:t>
         </w:r>
         <w:r>
           <w:rPr>
@@ -1524,14 +1821,14 @@
           <w:lang w:val="nl-BE" w:eastAsia="nl-BE"/>
         </w:rPr>
       </w:pPr>
-      <w:hyperlink w:anchor="_Toc447719567" w:history="1">
+      <w:hyperlink w:anchor="_Toc447727374" w:history="1">
         <w:r>
           <w:rPr>
             <w:rStyle w:val="Hyperlink"/>
             <w:noProof/>
             <w:lang w:val="nl-BE"/>
           </w:rPr>
-          <w:t>1.2.1.</w:t>
+          <w:t>3.1.1.</w:t>
         </w:r>
         <w:r>
           <w:rPr>
@@ -1547,7 +1844,7 @@
             <w:noProof/>
             <w:lang w:val="nl-BE"/>
           </w:rPr>
-          <w:t>Fasering en activiteiten</w:t>
+          <w:t>Project backlog</w:t>
         </w:r>
         <w:r>
           <w:rPr>
@@ -1568,7 +1865,7 @@
             <w:noProof/>
             <w:webHidden/>
           </w:rPr>
-          <w:instrText xml:space="preserve"> PAGEREF _Toc447719567 \h </w:instrText>
+          <w:instrText xml:space="preserve"> PAGEREF _Toc447727374 \h </w:instrText>
         </w:r>
         <w:r>
           <w:rPr>
@@ -1588,7 +1885,376 @@
             <w:noProof/>
             <w:webHidden/>
           </w:rPr>
-          <w:t>5</w:t>
+          <w:t>6</w:t>
+        </w:r>
+        <w:r>
+          <w:rPr>
+            <w:noProof/>
+            <w:webHidden/>
+          </w:rPr>
+          <w:fldChar w:fldCharType="end"/>
+        </w:r>
+      </w:hyperlink>
+    </w:p>
+    <w:p>
+      <w:pPr>
+        <w:pStyle w:val="TOC3"/>
+        <w:tabs>
+          <w:tab w:val="left" w:pos="1320"/>
+          <w:tab w:val="right" w:leader="dot" w:pos="9350"/>
+        </w:tabs>
+        <w:rPr>
+          <w:rFonts w:eastAsiaTheme="minorEastAsia"/>
+          <w:noProof/>
+          <w:lang w:val="nl-BE" w:eastAsia="nl-BE"/>
+        </w:rPr>
+      </w:pPr>
+      <w:hyperlink w:anchor="_Toc447727375" w:history="1">
+        <w:r>
+          <w:rPr>
+            <w:rStyle w:val="Hyperlink"/>
+            <w:noProof/>
+            <w:lang w:val="nl-BE"/>
+          </w:rPr>
+          <w:t>3.1.2.</w:t>
+        </w:r>
+        <w:r>
+          <w:rPr>
+            <w:rFonts w:eastAsiaTheme="minorEastAsia"/>
+            <w:noProof/>
+            <w:lang w:val="nl-BE" w:eastAsia="nl-BE"/>
+          </w:rPr>
+          <w:tab/>
+        </w:r>
+        <w:r>
+          <w:rPr>
+            <w:rStyle w:val="Hyperlink"/>
+            <w:noProof/>
+            <w:lang w:val="nl-BE"/>
+          </w:rPr>
+          <w:t>Change request</w:t>
+        </w:r>
+        <w:r>
+          <w:rPr>
+            <w:noProof/>
+            <w:webHidden/>
+          </w:rPr>
+          <w:tab/>
+        </w:r>
+        <w:r>
+          <w:rPr>
+            <w:noProof/>
+            <w:webHidden/>
+          </w:rPr>
+          <w:fldChar w:fldCharType="begin"/>
+        </w:r>
+        <w:r>
+          <w:rPr>
+            <w:noProof/>
+            <w:webHidden/>
+          </w:rPr>
+          <w:instrText xml:space="preserve"> PAGEREF _Toc447727375 \h </w:instrText>
+        </w:r>
+        <w:r>
+          <w:rPr>
+            <w:noProof/>
+            <w:webHidden/>
+          </w:rPr>
+        </w:r>
+        <w:r>
+          <w:rPr>
+            <w:noProof/>
+            <w:webHidden/>
+          </w:rPr>
+          <w:fldChar w:fldCharType="separate"/>
+        </w:r>
+        <w:r>
+          <w:rPr>
+            <w:noProof/>
+            <w:webHidden/>
+          </w:rPr>
+          <w:t>7</w:t>
+        </w:r>
+        <w:r>
+          <w:rPr>
+            <w:noProof/>
+            <w:webHidden/>
+          </w:rPr>
+          <w:fldChar w:fldCharType="end"/>
+        </w:r>
+      </w:hyperlink>
+    </w:p>
+    <w:p>
+      <w:pPr>
+        <w:pStyle w:val="TOC3"/>
+        <w:tabs>
+          <w:tab w:val="left" w:pos="1320"/>
+          <w:tab w:val="right" w:leader="dot" w:pos="9350"/>
+        </w:tabs>
+        <w:rPr>
+          <w:rFonts w:eastAsiaTheme="minorEastAsia"/>
+          <w:noProof/>
+          <w:lang w:val="nl-BE" w:eastAsia="nl-BE"/>
+        </w:rPr>
+      </w:pPr>
+      <w:hyperlink w:anchor="_Toc447727376" w:history="1">
+        <w:r>
+          <w:rPr>
+            <w:rStyle w:val="Hyperlink"/>
+            <w:noProof/>
+            <w:lang w:val="nl-BE"/>
+          </w:rPr>
+          <w:t>3.1.3.</w:t>
+        </w:r>
+        <w:r>
+          <w:rPr>
+            <w:rFonts w:eastAsiaTheme="minorEastAsia"/>
+            <w:noProof/>
+            <w:lang w:val="nl-BE" w:eastAsia="nl-BE"/>
+          </w:rPr>
+          <w:tab/>
+        </w:r>
+        <w:r>
+          <w:rPr>
+            <w:rStyle w:val="Hyperlink"/>
+            <w:noProof/>
+            <w:lang w:val="nl-BE"/>
+          </w:rPr>
+          <w:t>3</w:t>
+        </w:r>
+        <w:r>
+          <w:rPr>
+            <w:rStyle w:val="Hyperlink"/>
+            <w:noProof/>
+            <w:vertAlign w:val="superscript"/>
+            <w:lang w:val="nl-BE"/>
+          </w:rPr>
+          <w:t>e</w:t>
+        </w:r>
+        <w:r>
+          <w:rPr>
+            <w:rStyle w:val="Hyperlink"/>
+            <w:noProof/>
+            <w:lang w:val="nl-BE"/>
+          </w:rPr>
+          <w:t xml:space="preserve"> partijen</w:t>
+        </w:r>
+        <w:r>
+          <w:rPr>
+            <w:noProof/>
+            <w:webHidden/>
+          </w:rPr>
+          <w:tab/>
+        </w:r>
+        <w:r>
+          <w:rPr>
+            <w:noProof/>
+            <w:webHidden/>
+          </w:rPr>
+          <w:fldChar w:fldCharType="begin"/>
+        </w:r>
+        <w:r>
+          <w:rPr>
+            <w:noProof/>
+            <w:webHidden/>
+          </w:rPr>
+          <w:instrText xml:space="preserve"> PAGEREF _Toc447727376 \h </w:instrText>
+        </w:r>
+        <w:r>
+          <w:rPr>
+            <w:noProof/>
+            <w:webHidden/>
+          </w:rPr>
+        </w:r>
+        <w:r>
+          <w:rPr>
+            <w:noProof/>
+            <w:webHidden/>
+          </w:rPr>
+          <w:fldChar w:fldCharType="separate"/>
+        </w:r>
+        <w:r>
+          <w:rPr>
+            <w:noProof/>
+            <w:webHidden/>
+          </w:rPr>
+          <w:t>7</w:t>
+        </w:r>
+        <w:r>
+          <w:rPr>
+            <w:noProof/>
+            <w:webHidden/>
+          </w:rPr>
+          <w:fldChar w:fldCharType="end"/>
+        </w:r>
+      </w:hyperlink>
+    </w:p>
+    <w:p>
+      <w:pPr>
+        <w:pStyle w:val="TOC2"/>
+        <w:tabs>
+          <w:tab w:val="left" w:pos="880"/>
+          <w:tab w:val="right" w:leader="dot" w:pos="9350"/>
+        </w:tabs>
+        <w:rPr>
+          <w:rFonts w:eastAsiaTheme="minorEastAsia"/>
+          <w:noProof/>
+          <w:lang w:val="nl-BE" w:eastAsia="nl-BE"/>
+        </w:rPr>
+      </w:pPr>
+      <w:hyperlink w:anchor="_Toc447727377" w:history="1">
+        <w:r>
+          <w:rPr>
+            <w:rStyle w:val="Hyperlink"/>
+            <w:noProof/>
+            <w:lang w:val="nl-BE"/>
+          </w:rPr>
+          <w:t>3.2.</w:t>
+        </w:r>
+        <w:r>
+          <w:rPr>
+            <w:rFonts w:eastAsiaTheme="minorEastAsia"/>
+            <w:noProof/>
+            <w:lang w:val="nl-BE" w:eastAsia="nl-BE"/>
+          </w:rPr>
+          <w:tab/>
+        </w:r>
+        <w:r>
+          <w:rPr>
+            <w:rStyle w:val="Hyperlink"/>
+            <w:noProof/>
+            <w:lang w:val="nl-BE"/>
+          </w:rPr>
+          <w:t>Tijd</w:t>
+        </w:r>
+        <w:r>
+          <w:rPr>
+            <w:noProof/>
+            <w:webHidden/>
+          </w:rPr>
+          <w:tab/>
+        </w:r>
+        <w:r>
+          <w:rPr>
+            <w:noProof/>
+            <w:webHidden/>
+          </w:rPr>
+          <w:fldChar w:fldCharType="begin"/>
+        </w:r>
+        <w:r>
+          <w:rPr>
+            <w:noProof/>
+            <w:webHidden/>
+          </w:rPr>
+          <w:instrText xml:space="preserve"> PAGEREF _Toc447727377 \h </w:instrText>
+        </w:r>
+        <w:r>
+          <w:rPr>
+            <w:noProof/>
+            <w:webHidden/>
+          </w:rPr>
+        </w:r>
+        <w:r>
+          <w:rPr>
+            <w:noProof/>
+            <w:webHidden/>
+          </w:rPr>
+          <w:fldChar w:fldCharType="separate"/>
+        </w:r>
+        <w:r>
+          <w:rPr>
+            <w:noProof/>
+            <w:webHidden/>
+          </w:rPr>
+          <w:t>7</w:t>
+        </w:r>
+        <w:r>
+          <w:rPr>
+            <w:noProof/>
+            <w:webHidden/>
+          </w:rPr>
+          <w:fldChar w:fldCharType="end"/>
+        </w:r>
+      </w:hyperlink>
+    </w:p>
+    <w:p>
+      <w:pPr>
+        <w:pStyle w:val="TOC2"/>
+        <w:tabs>
+          <w:tab w:val="left" w:pos="880"/>
+          <w:tab w:val="right" w:leader="dot" w:pos="9350"/>
+        </w:tabs>
+        <w:rPr>
+          <w:rFonts w:eastAsiaTheme="minorEastAsia"/>
+          <w:noProof/>
+          <w:lang w:val="nl-BE" w:eastAsia="nl-BE"/>
+        </w:rPr>
+      </w:pPr>
+      <w:hyperlink w:anchor="_Toc447727378" w:history="1">
+        <w:r>
+          <w:rPr>
+            <w:rStyle w:val="Hyperlink"/>
+            <w:noProof/>
+            <w:lang w:val="nl-BE"/>
+          </w:rPr>
+          <w:t>3.3.</w:t>
+        </w:r>
+        <w:r>
+          <w:rPr>
+            <w:rFonts w:eastAsiaTheme="minorEastAsia"/>
+            <w:noProof/>
+            <w:lang w:val="nl-BE" w:eastAsia="nl-BE"/>
+          </w:rPr>
+          <w:tab/>
+        </w:r>
+        <w:r>
+          <w:rPr>
+            <w:rStyle w:val="Hyperlink"/>
+            <w:noProof/>
+            <w:lang w:val="nl-BE"/>
+          </w:rPr>
+          <w:t>Kwaliteit</w:t>
+        </w:r>
+        <w:r>
+          <w:rPr>
+            <w:noProof/>
+            <w:webHidden/>
+          </w:rPr>
+          <w:tab/>
+        </w:r>
+        <w:r>
+          <w:rPr>
+            <w:noProof/>
+            <w:webHidden/>
+          </w:rPr>
+          <w:fldChar w:fldCharType="begin"/>
+        </w:r>
+        <w:r>
+          <w:rPr>
+            <w:noProof/>
+            <w:webHidden/>
+          </w:rPr>
+          <w:instrText xml:space="preserve"> PAGEREF _Toc447727378 \h </w:instrText>
+        </w:r>
+        <w:r>
+          <w:rPr>
+            <w:noProof/>
+            <w:webHidden/>
+          </w:rPr>
+        </w:r>
+        <w:r>
+          <w:rPr>
+            <w:noProof/>
+            <w:webHidden/>
+          </w:rPr>
+          <w:fldChar w:fldCharType="separate"/>
+        </w:r>
+        <w:r>
+          <w:rPr>
+            <w:noProof/>
+            <w:webHidden/>
+          </w:rPr>
+          <w:t>8</w:t>
         </w:r>
         <w:r>
           <w:rPr>
@@ -1640,31 +2306,37 @@
       <w:pPr>
         <w:pStyle w:val="Heading1"/>
       </w:pPr>
-      <w:bookmarkStart w:id="0" w:name="_Toc447719559"/>
+      <w:bookmarkStart w:id="1" w:name="_Toc447727363"/>
+      <w:proofErr w:type="spellStart"/>
       <w:r>
         <w:t>Projectbeschrijving</w:t>
       </w:r>
-      <w:bookmarkEnd w:id="0"/>
+      <w:bookmarkEnd w:id="1"/>
+      <w:proofErr w:type="spellEnd"/>
     </w:p>
     <w:p>
       <w:pPr>
         <w:pStyle w:val="Heading2"/>
       </w:pPr>
-      <w:bookmarkStart w:id="1" w:name="_Toc447719560"/>
+      <w:bookmarkStart w:id="2" w:name="_Toc447727364"/>
+      <w:proofErr w:type="spellStart"/>
       <w:r>
         <w:t>Projectdoel</w:t>
       </w:r>
-      <w:bookmarkEnd w:id="1"/>
+      <w:bookmarkEnd w:id="2"/>
+      <w:proofErr w:type="spellEnd"/>
     </w:p>
     <w:p>
       <w:pPr>
         <w:pStyle w:val="Heading3"/>
       </w:pPr>
-      <w:bookmarkStart w:id="2" w:name="_Toc447719561"/>
+      <w:bookmarkStart w:id="3" w:name="_Toc447727365"/>
+      <w:proofErr w:type="spellStart"/>
       <w:r>
         <w:t>Probleemstelling</w:t>
       </w:r>
-      <w:bookmarkEnd w:id="2"/>
+      <w:bookmarkEnd w:id="3"/>
+      <w:proofErr w:type="spellEnd"/>
     </w:p>
     <w:p>
       <w:pPr>
@@ -1763,23 +2435,39 @@
       <w:pPr>
         <w:pStyle w:val="Heading3"/>
       </w:pPr>
-      <w:bookmarkStart w:id="3" w:name="_Toc447719562"/>
+      <w:bookmarkStart w:id="4" w:name="_Toc447727366"/>
+      <w:proofErr w:type="spellStart"/>
       <w:r>
         <w:t>Projectresultaat</w:t>
       </w:r>
-      <w:bookmarkEnd w:id="3"/>
-    </w:p>
-    <w:p>
-      <w:pPr>
-        <w:rPr>
-          <w:lang w:val="nl-BE"/>
-        </w:rPr>
-      </w:pPr>
-      <w:r>
-        <w:rPr>
-          <w:lang w:val="nl-BE"/>
-        </w:rPr>
-        <w:t xml:space="preserve">Studenten en docenten moeten zich makkelijk kunnen inschrijven op bepaalde projecten. </w:t>
+      <w:bookmarkEnd w:id="4"/>
+      <w:proofErr w:type="spellEnd"/>
+    </w:p>
+    <w:p>
+      <w:pPr>
+        <w:rPr>
+          <w:lang w:val="nl-BE"/>
+        </w:rPr>
+      </w:pPr>
+      <w:r>
+        <w:rPr>
+          <w:lang w:val="nl-BE"/>
+        </w:rPr>
+        <w:t xml:space="preserve">Studenten en docenten moeten zich </w:t>
+      </w:r>
+      <w:proofErr w:type="gramStart"/>
+      <w:r>
+        <w:rPr>
+          <w:lang w:val="nl-BE"/>
+        </w:rPr>
+        <w:t>makkelijk</w:t>
+      </w:r>
+      <w:proofErr w:type="gramEnd"/>
+      <w:r>
+        <w:rPr>
+          <w:lang w:val="nl-BE"/>
+        </w:rPr>
+        <w:t xml:space="preserve"> kunnen inschrijven op bepaalde projecten. </w:t>
       </w:r>
       <w:r>
         <w:rPr>
@@ -1810,7 +2498,21 @@
         <w:rPr>
           <w:lang w:val="nl-BE"/>
         </w:rPr>
-        <w:t xml:space="preserve"> men meer informatie bekomen en</w:t>
+        <w:t xml:space="preserve"> men meer informatie </w:t>
+      </w:r>
+      <w:proofErr w:type="gramStart"/>
+      <w:r>
+        <w:rPr>
+          <w:lang w:val="nl-BE"/>
+        </w:rPr>
+        <w:t>bekomen</w:t>
+      </w:r>
+      <w:proofErr w:type="gramEnd"/>
+      <w:r>
+        <w:rPr>
+          <w:lang w:val="nl-BE"/>
+        </w:rPr>
+        <w:t xml:space="preserve"> en</w:t>
       </w:r>
       <w:r>
         <w:rPr>
@@ -1848,21 +2550,41 @@
       <w:pPr>
         <w:pStyle w:val="Heading2"/>
       </w:pPr>
-      <w:bookmarkStart w:id="4" w:name="_Toc447719563"/>
-      <w:r>
-        <w:t>Uitgangspunten en randvoorwaarden</w:t>
-      </w:r>
-      <w:bookmarkEnd w:id="4"/>
+      <w:bookmarkStart w:id="5" w:name="_Toc447727367"/>
+      <w:proofErr w:type="spellStart"/>
+      <w:r>
+        <w:t>Uitgangspunten</w:t>
+      </w:r>
+      <w:proofErr w:type="spellEnd"/>
+      <w:r>
+        <w:t xml:space="preserve"> </w:t>
+      </w:r>
+      <w:proofErr w:type="spellStart"/>
+      <w:r>
+        <w:t>en</w:t>
+      </w:r>
+      <w:proofErr w:type="spellEnd"/>
+      <w:r>
+        <w:t xml:space="preserve"> </w:t>
+      </w:r>
+      <w:proofErr w:type="spellStart"/>
+      <w:r>
+        <w:t>randvoorwaarden</w:t>
+      </w:r>
+      <w:bookmarkEnd w:id="5"/>
+      <w:proofErr w:type="spellEnd"/>
     </w:p>
     <w:p>
       <w:pPr>
         <w:pStyle w:val="Heading3"/>
       </w:pPr>
-      <w:bookmarkStart w:id="5" w:name="_Toc447719564"/>
+      <w:bookmarkStart w:id="6" w:name="_Toc447727368"/>
+      <w:proofErr w:type="spellStart"/>
       <w:r>
         <w:t>Uitgangspunten</w:t>
       </w:r>
-      <w:bookmarkEnd w:id="5"/>
+      <w:bookmarkEnd w:id="6"/>
+      <w:proofErr w:type="spellEnd"/>
     </w:p>
     <w:p>
       <w:pPr>
@@ -1946,12 +2668,14 @@
       <w:pPr>
         <w:pStyle w:val="Heading3"/>
       </w:pPr>
-      <w:bookmarkStart w:id="6" w:name="_Toc447719565"/>
+      <w:bookmarkStart w:id="7" w:name="_Toc447727369"/>
+      <w:proofErr w:type="spellStart"/>
       <w:r>
         <w:lastRenderedPageBreak/>
         <w:t>Randvoorwaarden</w:t>
       </w:r>
-      <w:bookmarkEnd w:id="6"/>
+      <w:bookmarkEnd w:id="7"/>
+      <w:proofErr w:type="spellEnd"/>
     </w:p>
     <w:p>
       <w:pPr>
@@ -2081,14 +2805,192 @@
           <w:lang w:val="nl-BE"/>
         </w:rPr>
       </w:pPr>
-      <w:bookmarkStart w:id="7" w:name="_Toc447719566"/>
-      <w:r>
-        <w:rPr>
-          <w:lang w:val="nl-BE"/>
-        </w:rPr>
-        <w:t>Kritische successfactoren van dit project</w:t>
-      </w:r>
-      <w:bookmarkEnd w:id="7"/>
+      <w:bookmarkStart w:id="8" w:name="_Toc447727370"/>
+      <w:r>
+        <w:rPr>
+          <w:lang w:val="nl-BE"/>
+        </w:rPr>
+        <w:t xml:space="preserve">Kritische </w:t>
+      </w:r>
+      <w:proofErr w:type="spellStart"/>
+      <w:r>
+        <w:rPr>
+          <w:lang w:val="nl-BE"/>
+        </w:rPr>
+        <w:t>successfactoren</w:t>
+      </w:r>
+      <w:proofErr w:type="spellEnd"/>
+      <w:r>
+        <w:rPr>
+          <w:lang w:val="nl-BE"/>
+        </w:rPr>
+        <w:t xml:space="preserve"> van dit project</w:t>
+      </w:r>
+      <w:bookmarkEnd w:id="8"/>
+    </w:p>
+    <w:p>
+      <w:pPr>
+        <w:rPr>
+          <w:lang w:val="nl-BE"/>
+        </w:rPr>
+      </w:pPr>
+      <w:r>
+        <w:rPr>
+          <w:lang w:val="nl-BE"/>
+        </w:rPr>
+        <w:t>De klant heeft de bevoegdheid om de voortgang van het project online permanent te monitoren.</w:t>
+      </w:r>
+      <w:r>
+        <w:rPr>
+          <w:lang w:val="nl-BE"/>
+        </w:rPr>
+        <w:br/>
+        <w:t>Hiervoor wordt gebruik gemaakt van een online Jazz-server instantie.</w:t>
+      </w:r>
+      <w:r>
+        <w:rPr>
+          <w:lang w:val="nl-BE"/>
+        </w:rPr>
+        <w:br/>
+        <w:t>De gebruikersnaam en paswoord zijn beide PXL (in hoofdletters).</w:t>
+      </w:r>
+    </w:p>
+    <w:p>
+      <w:pPr>
+        <w:rPr>
+          <w:lang w:val="nl-BE"/>
+        </w:rPr>
+      </w:pPr>
+      <w:r>
+        <w:rPr>
+          <w:lang w:val="nl-BE"/>
+        </w:rPr>
+        <w:t xml:space="preserve">Het taakbord kan </w:t>
+      </w:r>
+      <w:proofErr w:type="spellStart"/>
+      <w:r>
+        <w:rPr>
+          <w:lang w:val="nl-BE"/>
+        </w:rPr>
+        <w:t>alsvolgt</w:t>
+      </w:r>
+      <w:proofErr w:type="spellEnd"/>
+      <w:r>
+        <w:rPr>
+          <w:lang w:val="nl-BE"/>
+        </w:rPr>
+        <w:t xml:space="preserve"> benaderd worden: </w:t>
+      </w:r>
+      <w:r>
+        <w:rPr>
+          <w:lang w:val="nl-BE"/>
+        </w:rPr>
+        <w:br/>
+      </w:r>
+      <w:hyperlink r:id="rId10" w:history="1">
+        <w:r>
+          <w:rPr>
+            <w:rStyle w:val="Hyperlink"/>
+            <w:lang w:val="nl-BE"/>
+          </w:rPr>
+          <w:t>https://italent.cloudapp.net:9443/ccm/web/projects/iTalent#action=com.ibm.team.apt.viewPlan&amp;page=com.ibm.team.apt.web.ui.plannedItems&amp;id=_0Aa3APM3EeWBWNuA4xY4Nw&amp;planMode=com.ibm.team.apt.viewmodes.internal.developersTaskboard</w:t>
+        </w:r>
+      </w:hyperlink>
+      <w:r>
+        <w:rPr>
+          <w:lang w:val="nl-BE"/>
+        </w:rPr>
+        <w:br/>
+        <w:t xml:space="preserve">(na het </w:t>
+      </w:r>
+      <w:proofErr w:type="gramStart"/>
+      <w:r>
+        <w:rPr>
+          <w:lang w:val="nl-BE"/>
+        </w:rPr>
+        <w:t>inloggen</w:t>
+      </w:r>
+      <w:proofErr w:type="gramEnd"/>
+      <w:r>
+        <w:rPr>
+          <w:lang w:val="nl-BE"/>
+        </w:rPr>
+        <w:t xml:space="preserve"> dient deze URL gekopieerd te worden in de adresbalk)</w:t>
+      </w:r>
+    </w:p>
+    <w:p>
+      <w:pPr>
+        <w:rPr>
+          <w:lang w:val="nl-BE"/>
+        </w:rPr>
+      </w:pPr>
+      <w:r>
+        <w:rPr>
+          <w:noProof/>
+          <w:lang w:val="nl-BE" w:eastAsia="nl-BE"/>
+        </w:rPr>
+        <w:drawing>
+          <wp:inline distT="0" distB="0" distL="0" distR="0">
+            <wp:extent cx="6705600" cy="3433526"/>
+            <wp:effectExtent l="0" t="0" r="0" b="0"/>
+            <wp:docPr id="4" name="Picture 4"/>
+            <wp:cNvGraphicFramePr>
+              <a:graphicFrameLocks xmlns:a="http://schemas.openxmlformats.org/drawingml/2006/main" noChangeAspect="1"/>
+            </wp:cNvGraphicFramePr>
+            <a:graphic xmlns:a="http://schemas.openxmlformats.org/drawingml/2006/main">
+              <a:graphicData uri="http://schemas.openxmlformats.org/drawingml/2006/picture">
+                <pic:pic xmlns:pic="http://schemas.openxmlformats.org/drawingml/2006/picture">
+                  <pic:nvPicPr>
+                    <pic:cNvPr id="0" name="Picture 3"/>
+                    <pic:cNvPicPr>
+                      <a:picLocks noChangeAspect="1" noChangeArrowheads="1"/>
+                    </pic:cNvPicPr>
+                  </pic:nvPicPr>
+                  <pic:blipFill>
+                    <a:blip r:embed="rId11">
+                      <a:extLst>
+                        <a:ext uri="{28A0092B-C50C-407E-A947-70E740481C1C}">
+                          <a14:useLocalDpi xmlns:a14="http://schemas.microsoft.com/office/drawing/2010/main" val="0"/>
+                        </a:ext>
+                      </a:extLst>
+                    </a:blip>
+                    <a:srcRect/>
+                    <a:stretch>
+                      <a:fillRect/>
+                    </a:stretch>
+                  </pic:blipFill>
+                  <pic:spPr bwMode="auto">
+                    <a:xfrm>
+                      <a:off x="0" y="0"/>
+                      <a:ext cx="6716592" cy="3439154"/>
+                    </a:xfrm>
+                    <a:prstGeom prst="rect">
+                      <a:avLst/>
+                    </a:prstGeom>
+                    <a:noFill/>
+                    <a:ln>
+                      <a:noFill/>
+                    </a:ln>
+                  </pic:spPr>
+                </pic:pic>
+              </a:graphicData>
+            </a:graphic>
+          </wp:inline>
+        </w:drawing>
+      </w:r>
+    </w:p>
+    <w:p>
+      <w:pPr>
+        <w:rPr>
+          <w:lang w:val="nl-BE"/>
+        </w:rPr>
+      </w:pPr>
+      <w:r>
+        <w:rPr>
+          <w:lang w:val="nl-BE"/>
+        </w:rPr>
+        <w:br w:type="page"/>
+      </w:r>
     </w:p>
     <w:tbl>
       <w:tblPr>
@@ -2119,8 +3021,18 @@
                 <w:b/>
                 <w:lang w:val="nl-BE"/>
               </w:rPr>
-              <w:t>Kritische successfactor</w:t>
+              <w:lastRenderedPageBreak/>
+              <w:t xml:space="preserve">Kritische </w:t>
             </w:r>
+            <w:proofErr w:type="spellStart"/>
+            <w:r>
+              <w:rPr>
+                <w:b/>
+                <w:lang w:val="nl-BE"/>
+              </w:rPr>
+              <w:t>successfactor</w:t>
+            </w:r>
+            <w:proofErr w:type="spellEnd"/>
           </w:p>
         </w:tc>
         <w:tc>
@@ -2177,6 +3089,144 @@
                 <w:lang w:val="nl-BE"/>
               </w:rPr>
             </w:pPr>
+            <w:r>
+              <w:rPr>
+                <w:lang w:val="nl-BE"/>
+              </w:rPr>
+              <w:t>Opvolging project</w:t>
+            </w:r>
+            <w:r>
+              <w:rPr>
+                <w:lang w:val="nl-BE"/>
+              </w:rPr>
+              <w:t xml:space="preserve"> door de klant</w:t>
+            </w:r>
+          </w:p>
+        </w:tc>
+        <w:tc>
+          <w:tcPr>
+            <w:tcW w:w="3167" w:type="dxa"/>
+          </w:tcPr>
+          <w:p>
+            <w:pPr>
+              <w:rPr>
+                <w:lang w:val="nl-BE"/>
+              </w:rPr>
+            </w:pPr>
+            <w:r>
+              <w:rPr>
+                <w:lang w:val="nl-BE"/>
+              </w:rPr>
+              <w:t>Vragen en opmerkingen binnen bepaalde termijn</w:t>
+            </w:r>
+          </w:p>
+        </w:tc>
+        <w:tc>
+          <w:tcPr>
+            <w:tcW w:w="3167" w:type="dxa"/>
+          </w:tcPr>
+          <w:p>
+            <w:pPr>
+              <w:rPr>
+                <w:lang w:val="nl-BE"/>
+              </w:rPr>
+            </w:pPr>
+            <w:r>
+              <w:rPr>
+                <w:lang w:val="nl-BE"/>
+              </w:rPr>
+              <w:t xml:space="preserve">Vragen en opmerkingen kunnen enkel voorgesteld worden voor </w:t>
+            </w:r>
+            <w:r>
+              <w:rPr>
+                <w:lang w:val="nl-BE"/>
+              </w:rPr>
+              <w:t>t</w:t>
+            </w:r>
+            <w:r>
+              <w:rPr>
+                <w:lang w:val="nl-BE"/>
+              </w:rPr>
+              <w:t>aken die de status ‘new’ hebben</w:t>
+            </w:r>
+          </w:p>
+        </w:tc>
+      </w:tr>
+      <w:tr>
+        <w:tc>
+          <w:tcPr>
+            <w:tcW w:w="3166" w:type="dxa"/>
+          </w:tcPr>
+          <w:p>
+            <w:pPr>
+              <w:rPr>
+                <w:lang w:val="nl-BE"/>
+              </w:rPr>
+            </w:pPr>
+            <w:r>
+              <w:rPr>
+                <w:lang w:val="nl-BE"/>
+              </w:rPr>
+              <w:t>Goedkeuring klant</w:t>
+            </w:r>
+          </w:p>
+        </w:tc>
+        <w:tc>
+          <w:tcPr>
+            <w:tcW w:w="3167" w:type="dxa"/>
+          </w:tcPr>
+          <w:p>
+            <w:pPr>
+              <w:rPr>
+                <w:lang w:val="nl-BE"/>
+              </w:rPr>
+            </w:pPr>
+            <w:r>
+              <w:rPr>
+                <w:lang w:val="nl-BE"/>
+              </w:rPr>
+              <w:t>Ondertekende documenten</w:t>
+            </w:r>
+          </w:p>
+        </w:tc>
+        <w:tc>
+          <w:tcPr>
+            <w:tcW w:w="3167" w:type="dxa"/>
+          </w:tcPr>
+          <w:p>
+            <w:pPr>
+              <w:rPr>
+                <w:lang w:val="nl-BE"/>
+              </w:rPr>
+            </w:pPr>
+            <w:proofErr w:type="gramStart"/>
+            <w:r>
+              <w:rPr>
+                <w:lang w:val="nl-BE"/>
+              </w:rPr>
+              <w:t>Documenten waarop de klant zijn handtekening heeft geplaatst zullen opgenomen worden in het plan en kunnen niet meer gewijzigd worden.</w:t>
+            </w:r>
+            <w:proofErr w:type="gramEnd"/>
+            <w:r>
+              <w:rPr>
+                <w:lang w:val="nl-BE"/>
+              </w:rPr>
+              <w:t xml:space="preserve"> (tenzij akkoord van het team)</w:t>
+            </w:r>
+          </w:p>
+        </w:tc>
+      </w:tr>
+      <w:tr>
+        <w:tc>
+          <w:tcPr>
+            <w:tcW w:w="3166" w:type="dxa"/>
+          </w:tcPr>
+          <w:p>
+            <w:pPr>
+              <w:rPr>
+                <w:lang w:val="nl-BE"/>
+              </w:rPr>
+            </w:pPr>
           </w:p>
         </w:tc>
         <w:tc>
@@ -2242,82 +3292,6 @@
           </w:p>
         </w:tc>
       </w:tr>
-      <w:tr>
-        <w:tc>
-          <w:tcPr>
-            <w:tcW w:w="3166" w:type="dxa"/>
-          </w:tcPr>
-          <w:p>
-            <w:pPr>
-              <w:rPr>
-                <w:lang w:val="nl-BE"/>
-              </w:rPr>
-            </w:pPr>
-          </w:p>
-        </w:tc>
-        <w:tc>
-          <w:tcPr>
-            <w:tcW w:w="3167" w:type="dxa"/>
-          </w:tcPr>
-          <w:p>
-            <w:pPr>
-              <w:rPr>
-                <w:lang w:val="nl-BE"/>
-              </w:rPr>
-            </w:pPr>
-          </w:p>
-        </w:tc>
-        <w:tc>
-          <w:tcPr>
-            <w:tcW w:w="3167" w:type="dxa"/>
-          </w:tcPr>
-          <w:p>
-            <w:pPr>
-              <w:rPr>
-                <w:lang w:val="nl-BE"/>
-              </w:rPr>
-            </w:pPr>
-          </w:p>
-        </w:tc>
-      </w:tr>
-      <w:tr>
-        <w:tc>
-          <w:tcPr>
-            <w:tcW w:w="3166" w:type="dxa"/>
-          </w:tcPr>
-          <w:p>
-            <w:pPr>
-              <w:rPr>
-                <w:lang w:val="nl-BE"/>
-              </w:rPr>
-            </w:pPr>
-          </w:p>
-        </w:tc>
-        <w:tc>
-          <w:tcPr>
-            <w:tcW w:w="3167" w:type="dxa"/>
-          </w:tcPr>
-          <w:p>
-            <w:pPr>
-              <w:rPr>
-                <w:lang w:val="nl-BE"/>
-              </w:rPr>
-            </w:pPr>
-          </w:p>
-        </w:tc>
-        <w:tc>
-          <w:tcPr>
-            <w:tcW w:w="3167" w:type="dxa"/>
-          </w:tcPr>
-          <w:p>
-            <w:pPr>
-              <w:rPr>
-                <w:lang w:val="nl-BE"/>
-              </w:rPr>
-            </w:pPr>
-          </w:p>
-        </w:tc>
-      </w:tr>
     </w:tbl>
     <w:p>
       <w:pPr>
@@ -2333,14 +3307,14 @@
           <w:lang w:val="nl-BE"/>
         </w:rPr>
       </w:pPr>
-      <w:bookmarkStart w:id="8" w:name="_Toc447719567"/>
+      <w:bookmarkStart w:id="9" w:name="_Toc447727371"/>
       <w:r>
         <w:rPr>
           <w:lang w:val="nl-BE"/>
         </w:rPr>
         <w:t>Fasering en activiteiten</w:t>
       </w:r>
-      <w:bookmarkEnd w:id="8"/>
+      <w:bookmarkEnd w:id="9"/>
     </w:p>
     <w:p>
       <w:pPr>
@@ -2503,8 +3477,16 @@
               <w:rPr>
                 <w:lang w:val="nl-BE"/>
               </w:rPr>
-              <w:t>Opzetten DevOps</w:t>
+              <w:t xml:space="preserve">Opzetten </w:t>
             </w:r>
+            <w:proofErr w:type="spellStart"/>
+            <w:r>
+              <w:rPr>
+                <w:lang w:val="nl-BE"/>
+              </w:rPr>
+              <w:t>DevOps</w:t>
+            </w:r>
+            <w:proofErr w:type="spellEnd"/>
           </w:p>
           <w:p>
             <w:pPr>
@@ -2521,8 +3503,16 @@
               <w:rPr>
                 <w:lang w:val="nl-BE"/>
               </w:rPr>
-              <w:t>Analyseren backlog</w:t>
+              <w:t xml:space="preserve">Analyseren </w:t>
             </w:r>
+            <w:proofErr w:type="spellStart"/>
+            <w:r>
+              <w:rPr>
+                <w:lang w:val="nl-BE"/>
+              </w:rPr>
+              <w:t>backlog</w:t>
+            </w:r>
+            <w:proofErr w:type="spellEnd"/>
           </w:p>
           <w:p>
             <w:pPr>
@@ -2653,8 +3643,6 @@
               </w:rPr>
               <w:t>Ontwikkelen goedkeuring docenten</w:t>
             </w:r>
-            <w:bookmarkStart w:id="9" w:name="_GoBack"/>
-            <w:bookmarkEnd w:id="9"/>
           </w:p>
         </w:tc>
         <w:tc>
@@ -2680,13 +3668,669 @@
     </w:p>
     <w:p>
       <w:pPr>
+        <w:pStyle w:val="Heading1"/>
+        <w:rPr>
+          <w:lang w:val="nl-BE"/>
+        </w:rPr>
+      </w:pPr>
+      <w:bookmarkStart w:id="10" w:name="_Toc447727372"/>
+      <w:r>
+        <w:rPr>
+          <w:lang w:val="nl-BE"/>
+        </w:rPr>
+        <w:t>Projectbeheersing</w:t>
+      </w:r>
+      <w:bookmarkEnd w:id="10"/>
+    </w:p>
+    <w:p>
+      <w:pPr>
+        <w:pStyle w:val="Heading2"/>
+        <w:rPr>
+          <w:lang w:val="nl-BE"/>
+        </w:rPr>
+      </w:pPr>
+      <w:bookmarkStart w:id="11" w:name="_Toc447727373"/>
+      <w:r>
+        <w:rPr>
+          <w:lang w:val="nl-BE"/>
+        </w:rPr>
+        <w:t>Inhoud</w:t>
+      </w:r>
+      <w:bookmarkEnd w:id="11"/>
+    </w:p>
+    <w:p>
+      <w:pPr>
+        <w:pStyle w:val="Heading3"/>
+        <w:rPr>
+          <w:lang w:val="nl-BE"/>
+        </w:rPr>
+      </w:pPr>
+      <w:bookmarkStart w:id="12" w:name="_Toc447727374"/>
+      <w:r>
+        <w:rPr>
+          <w:lang w:val="nl-BE"/>
+        </w:rPr>
+        <w:t xml:space="preserve">Project </w:t>
+      </w:r>
+      <w:proofErr w:type="spellStart"/>
+      <w:r>
+        <w:rPr>
+          <w:lang w:val="nl-BE"/>
+        </w:rPr>
+        <w:t>backlog</w:t>
+      </w:r>
+      <w:bookmarkEnd w:id="12"/>
+      <w:proofErr w:type="spellEnd"/>
+    </w:p>
+    <w:p>
+      <w:pPr>
+        <w:rPr>
+          <w:lang w:val="nl-BE"/>
+        </w:rPr>
+      </w:pPr>
+      <w:r>
+        <w:rPr>
+          <w:lang w:val="nl-BE"/>
+        </w:rPr>
+        <w:t xml:space="preserve">De project </w:t>
+      </w:r>
+      <w:proofErr w:type="spellStart"/>
+      <w:r>
+        <w:rPr>
+          <w:lang w:val="nl-BE"/>
+        </w:rPr>
+        <w:t>backlog</w:t>
+      </w:r>
+      <w:proofErr w:type="spellEnd"/>
+      <w:r>
+        <w:rPr>
+          <w:lang w:val="nl-BE"/>
+        </w:rPr>
+        <w:t xml:space="preserve"> wordt op voorhand opgesteld door het team. Deze is steeds onderhevig aan wijzigingen. Voorafgaand aan een sprint zullen de deeltaken besproken worden die opgenomen worden in de taak, in samenspraak met de klant of in onderling overleg van het team.</w:t>
+      </w:r>
+    </w:p>
+    <w:p>
+      <w:pPr>
+        <w:rPr>
+          <w:lang w:val="nl-BE"/>
+        </w:rPr>
+      </w:pPr>
+      <w:r>
+        <w:rPr>
+          <w:lang w:val="nl-BE"/>
+        </w:rPr>
+        <w:t xml:space="preserve">Op het eind van iedere sprint dient de klant de tot nog toe </w:t>
+      </w:r>
+      <w:r>
+        <w:rPr>
+          <w:lang w:val="nl-BE"/>
+        </w:rPr>
+        <w:t>opgeleverde</w:t>
+      </w:r>
+      <w:r>
+        <w:rPr>
+          <w:lang w:val="nl-BE"/>
+        </w:rPr>
+        <w:t xml:space="preserve"> software te testen en feedback te verzorgen. Deze feedback kan ad-hoc of op een later tijdstip behandeld worden.</w:t>
+      </w:r>
+    </w:p>
+    <w:p>
+      <w:pPr>
+        <w:pStyle w:val="Heading3"/>
+        <w:rPr>
+          <w:lang w:val="nl-BE"/>
+        </w:rPr>
+      </w:pPr>
+      <w:bookmarkStart w:id="13" w:name="_Toc447727375"/>
+      <w:r>
+        <w:rPr>
+          <w:lang w:val="nl-BE"/>
+        </w:rPr>
+        <w:lastRenderedPageBreak/>
+        <w:t xml:space="preserve">Change </w:t>
+      </w:r>
+      <w:proofErr w:type="spellStart"/>
+      <w:r>
+        <w:rPr>
+          <w:lang w:val="nl-BE"/>
+        </w:rPr>
+        <w:t>request</w:t>
+      </w:r>
+      <w:bookmarkEnd w:id="13"/>
+      <w:proofErr w:type="spellEnd"/>
+    </w:p>
+    <w:p>
+      <w:pPr>
+        <w:rPr>
+          <w:lang w:val="nl-BE"/>
+        </w:rPr>
+      </w:pPr>
+      <w:proofErr w:type="spellStart"/>
+      <w:r>
+        <w:rPr>
+          <w:lang w:val="nl-BE"/>
+        </w:rPr>
+        <w:t>Inzichtsveranderingen</w:t>
+      </w:r>
+      <w:proofErr w:type="spellEnd"/>
+      <w:r>
+        <w:rPr>
+          <w:lang w:val="nl-BE"/>
+        </w:rPr>
+        <w:t xml:space="preserve"> van de klant of team 1 kunnen slechts doorgevoerd worden mits onderling overleg en enkel indien de</w:t>
+      </w:r>
+      <w:r>
+        <w:rPr>
+          <w:lang w:val="nl-BE"/>
+        </w:rPr>
+        <w:t xml:space="preserve"> voorziene</w:t>
+      </w:r>
+      <w:r>
+        <w:rPr>
+          <w:lang w:val="nl-BE"/>
+        </w:rPr>
+        <w:t xml:space="preserve"> tijd dit toelaat. </w:t>
+      </w:r>
+      <w:r>
+        <w:rPr>
+          <w:lang w:val="nl-BE"/>
+        </w:rPr>
+        <w:t xml:space="preserve">Indien reeds gedaan werk zich hierdoor ongedaan maakt zal het team in onderling overleg de impact van het project evalueren en het </w:t>
+      </w:r>
+      <w:proofErr w:type="spellStart"/>
+      <w:r>
+        <w:rPr>
+          <w:lang w:val="nl-BE"/>
+        </w:rPr>
+        <w:t>request</w:t>
+      </w:r>
+      <w:proofErr w:type="spellEnd"/>
+      <w:r>
+        <w:rPr>
+          <w:lang w:val="nl-BE"/>
+        </w:rPr>
+        <w:t xml:space="preserve"> al dan niet doorvoeren. Alle </w:t>
+      </w:r>
+      <w:r>
+        <w:rPr>
+          <w:lang w:val="nl-BE"/>
+        </w:rPr>
+        <w:t>taken</w:t>
+      </w:r>
+      <w:r>
+        <w:rPr>
+          <w:lang w:val="nl-BE"/>
+        </w:rPr>
+        <w:t xml:space="preserve"> die </w:t>
+      </w:r>
+      <w:r>
+        <w:rPr>
+          <w:lang w:val="nl-BE"/>
+        </w:rPr>
+        <w:t>besproken</w:t>
+      </w:r>
+      <w:r>
+        <w:rPr>
+          <w:lang w:val="nl-BE"/>
+        </w:rPr>
+        <w:t xml:space="preserve"> zijn voor aanvang van sprint 2 (na analyse) worden doorgevoerd naar de oplevering van het project, tenzij de klant hiervan afziet.</w:t>
+      </w:r>
+    </w:p>
+    <w:p>
+      <w:pPr>
+        <w:pStyle w:val="Heading3"/>
+        <w:rPr>
+          <w:lang w:val="nl-BE"/>
+        </w:rPr>
+      </w:pPr>
+      <w:bookmarkStart w:id="14" w:name="_Toc447727376"/>
+      <w:r>
+        <w:rPr>
+          <w:lang w:val="nl-BE"/>
+        </w:rPr>
+        <w:t>3</w:t>
+      </w:r>
+      <w:r>
+        <w:rPr>
+          <w:vertAlign w:val="superscript"/>
+          <w:lang w:val="nl-BE"/>
+        </w:rPr>
+        <w:t>e</w:t>
+      </w:r>
+      <w:r>
+        <w:rPr>
+          <w:lang w:val="nl-BE"/>
+        </w:rPr>
+        <w:t xml:space="preserve"> partijen</w:t>
+      </w:r>
+      <w:bookmarkEnd w:id="14"/>
+    </w:p>
+    <w:p>
+      <w:pPr>
+        <w:rPr>
+          <w:lang w:val="nl-BE"/>
+        </w:rPr>
+      </w:pPr>
+      <w:r>
+        <w:rPr>
+          <w:lang w:val="nl-BE"/>
+        </w:rPr>
+        <w:t xml:space="preserve">Vergaderingen tussen de teamgenoten zullen steeds online plaatsvinden via skype. Indien het merendeel van het team het nodig acht een vergadering te plannen zal dit plaatsvinden te Hasselt of omstreken. Hiervoor zijn duidelijke afspraken gemaakt met de firma </w:t>
+      </w:r>
+      <w:r>
+        <w:rPr>
+          <w:lang w:val="nl-BE"/>
+        </w:rPr>
+        <w:t xml:space="preserve">ASIST en </w:t>
+      </w:r>
+      <w:proofErr w:type="spellStart"/>
+      <w:r>
+        <w:rPr>
+          <w:lang w:val="nl-BE"/>
+        </w:rPr>
+        <w:t>OffiCenter</w:t>
+      </w:r>
+      <w:proofErr w:type="spellEnd"/>
+      <w:r>
+        <w:rPr>
+          <w:lang w:val="nl-BE"/>
+        </w:rPr>
+        <w:t>: hun faciliteiten mogen steeds gebruikt worden ter uitvoering van dit project.</w:t>
+      </w:r>
+    </w:p>
+    <w:p>
+      <w:pPr>
+        <w:pStyle w:val="Heading2"/>
+        <w:rPr>
+          <w:lang w:val="nl-BE"/>
+        </w:rPr>
+      </w:pPr>
+      <w:bookmarkStart w:id="15" w:name="_Toc447727377"/>
+      <w:r>
+        <w:rPr>
+          <w:lang w:val="nl-BE"/>
+        </w:rPr>
+        <w:t>Tijd</w:t>
+      </w:r>
+      <w:bookmarkEnd w:id="15"/>
+    </w:p>
+    <w:p>
+      <w:pPr>
+        <w:rPr>
+          <w:lang w:val="nl-BE"/>
+        </w:rPr>
+      </w:pPr>
+      <w:r>
+        <w:rPr>
+          <w:lang w:val="nl-BE"/>
+        </w:rPr>
+        <w:t>De voorziene tijd wordt opgedeeld per 2-wekelijkse sprints. Het team zal steeds gezamenlijk beslissen welke taken er tijdens een sprint zullen opgenomen worden. Voor iedere sprint zal het takenpakket voorgelegd worden aan de klant ter bevestiging en ondertekening.</w:t>
+      </w:r>
+    </w:p>
+    <w:p>
+      <w:pPr>
+        <w:rPr>
+          <w:lang w:val="nl-BE"/>
+        </w:rPr>
+      </w:pPr>
+      <w:r>
+        <w:rPr>
+          <w:lang w:val="nl-BE"/>
+        </w:rPr>
+        <w:t>De klant kan de sprints steeds monitoren via volgende URL</w:t>
+      </w:r>
+      <w:r>
+        <w:rPr>
+          <w:lang w:val="nl-BE"/>
+        </w:rPr>
+        <w:t xml:space="preserve"> </w:t>
+      </w:r>
+      <w:r>
+        <w:rPr>
+          <w:lang w:val="nl-BE"/>
+        </w:rPr>
+        <w:t>(</w:t>
+      </w:r>
+      <w:r>
+        <w:rPr>
+          <w:lang w:val="nl-BE"/>
+        </w:rPr>
+        <w:t>username en passwoord zijn beide PXL)</w:t>
+      </w:r>
+      <w:proofErr w:type="gramStart"/>
+      <w:r>
+        <w:rPr>
+          <w:lang w:val="nl-BE"/>
+        </w:rPr>
+        <w:t>:</w:t>
+      </w:r>
+      <w:r>
+        <w:rPr>
+          <w:lang w:val="nl-BE"/>
+        </w:rPr>
+        <w:br/>
+      </w:r>
+      <w:hyperlink r:id="rId12" w:history="1">
+        <w:r>
+          <w:rPr>
+            <w:rStyle w:val="Hyperlink"/>
+            <w:lang w:val="nl-BE"/>
+          </w:rPr>
+          <w:t>https</w:t>
+        </w:r>
+        <w:proofErr w:type="gramEnd"/>
+        <w:r>
+          <w:rPr>
+            <w:rStyle w:val="Hyperlink"/>
+            <w:lang w:val="nl-BE"/>
+          </w:rPr>
+          <w:t>://italent.cloudapp.net:9443/ccm/web/projects/iTalent#action=com.ibm.team.apt.viewPlan&amp;page=com.ibm.team.apt.web.ui.plannedItems&amp;id=_0ADDkPM3EeWBWNuA4xY4Nw&amp;planMode=com.ibm.team.apt.viewmodes.internal.iteration</w:t>
+        </w:r>
+      </w:hyperlink>
+    </w:p>
+    <w:p>
+      <w:pPr>
+        <w:rPr>
+          <w:lang w:val="nl-BE"/>
+        </w:rPr>
+      </w:pPr>
+      <w:r>
+        <w:rPr>
+          <w:lang w:val="nl-BE"/>
+        </w:rPr>
+        <w:t>Via de module ‘</w:t>
+      </w:r>
+      <w:proofErr w:type="spellStart"/>
+      <w:r>
+        <w:rPr>
+          <w:lang w:val="nl-BE"/>
+        </w:rPr>
+        <w:t>work</w:t>
+      </w:r>
+      <w:proofErr w:type="spellEnd"/>
+      <w:r>
+        <w:rPr>
+          <w:lang w:val="nl-BE"/>
+        </w:rPr>
+        <w:t xml:space="preserve"> breakdown’</w:t>
+      </w:r>
+      <w:r>
+        <w:rPr>
+          <w:lang w:val="nl-BE"/>
+        </w:rPr>
+        <w:t xml:space="preserve"> kan de klant de voorziene tijd van bepaal</w:t>
+      </w:r>
+      <w:r>
+        <w:rPr>
+          <w:lang w:val="nl-BE"/>
+        </w:rPr>
+        <w:t>de taken bekijken en evalueren.</w:t>
+      </w:r>
+      <w:r>
+        <w:rPr>
+          <w:lang w:val="nl-BE"/>
+        </w:rPr>
+        <w:br/>
+      </w:r>
+      <w:r>
+        <w:rPr>
+          <w:noProof/>
+          <w:lang w:val="nl-BE" w:eastAsia="nl-BE"/>
+        </w:rPr>
+        <w:drawing>
+          <wp:inline distT="0" distB="0" distL="0" distR="0">
+            <wp:extent cx="5943600" cy="2390775"/>
+            <wp:effectExtent l="0" t="0" r="0" b="9525"/>
+            <wp:docPr id="5" name="Picture 5"/>
+            <wp:cNvGraphicFramePr>
+              <a:graphicFrameLocks xmlns:a="http://schemas.openxmlformats.org/drawingml/2006/main" noChangeAspect="1"/>
+            </wp:cNvGraphicFramePr>
+            <a:graphic xmlns:a="http://schemas.openxmlformats.org/drawingml/2006/main">
+              <a:graphicData uri="http://schemas.openxmlformats.org/drawingml/2006/picture">
+                <pic:pic xmlns:pic="http://schemas.openxmlformats.org/drawingml/2006/picture">
+                  <pic:nvPicPr>
+                    <pic:cNvPr id="0" name="Picture 4"/>
+                    <pic:cNvPicPr>
+                      <a:picLocks noChangeAspect="1" noChangeArrowheads="1"/>
+                    </pic:cNvPicPr>
+                  </pic:nvPicPr>
+                  <pic:blipFill>
+                    <a:blip r:embed="rId13">
+                      <a:extLst>
+                        <a:ext uri="{28A0092B-C50C-407E-A947-70E740481C1C}">
+                          <a14:useLocalDpi xmlns:a14="http://schemas.microsoft.com/office/drawing/2010/main" val="0"/>
+                        </a:ext>
+                      </a:extLst>
+                    </a:blip>
+                    <a:srcRect/>
+                    <a:stretch>
+                      <a:fillRect/>
+                    </a:stretch>
+                  </pic:blipFill>
+                  <pic:spPr bwMode="auto">
+                    <a:xfrm>
+                      <a:off x="0" y="0"/>
+                      <a:ext cx="5943600" cy="2390775"/>
+                    </a:xfrm>
+                    <a:prstGeom prst="rect">
+                      <a:avLst/>
+                    </a:prstGeom>
+                    <a:noFill/>
+                    <a:ln>
+                      <a:noFill/>
+                    </a:ln>
+                  </pic:spPr>
+                </pic:pic>
+              </a:graphicData>
+            </a:graphic>
+          </wp:inline>
+        </w:drawing>
+      </w:r>
+    </w:p>
+    <w:p>
+      <w:pPr>
+        <w:rPr>
+          <w:lang w:val="nl-BE"/>
+        </w:rPr>
+      </w:pPr>
+      <w:r>
+        <w:rPr>
+          <w:lang w:val="nl-BE"/>
+        </w:rPr>
+        <w:br w:type="page"/>
+      </w:r>
+    </w:p>
+    <w:p>
+      <w:pPr>
+        <w:pStyle w:val="Heading2"/>
+        <w:rPr>
+          <w:lang w:val="nl-BE"/>
+        </w:rPr>
+      </w:pPr>
+      <w:bookmarkStart w:id="16" w:name="_Toc447727378"/>
+      <w:r>
+        <w:rPr>
+          <w:lang w:val="nl-BE"/>
+        </w:rPr>
+        <w:lastRenderedPageBreak/>
+        <w:t>Kwaliteit</w:t>
+      </w:r>
+      <w:bookmarkEnd w:id="16"/>
+    </w:p>
+    <w:p>
+      <w:pPr>
+        <w:rPr>
+          <w:lang w:val="nl-BE"/>
+        </w:rPr>
+      </w:pPr>
+      <w:r>
+        <w:rPr>
+          <w:lang w:val="nl-BE"/>
+        </w:rPr>
+        <w:t>Over de kwaliteit van de software wordt permanent door het volledig team gewaakt.</w:t>
+      </w:r>
+      <w:r>
+        <w:rPr>
+          <w:lang w:val="nl-BE"/>
+        </w:rPr>
+        <w:br/>
+      </w:r>
+      <w:proofErr w:type="gramStart"/>
+      <w:r>
+        <w:rPr>
+          <w:lang w:val="nl-BE"/>
+        </w:rPr>
+        <w:t xml:space="preserve">Om dit te ondersteunen zal er gebruik gemaakt worden van </w:t>
+      </w:r>
+      <w:proofErr w:type="spellStart"/>
+      <w:r>
+        <w:rPr>
+          <w:lang w:val="nl-BE"/>
+        </w:rPr>
+        <w:t>JUnit</w:t>
+      </w:r>
+      <w:proofErr w:type="spellEnd"/>
+      <w:r>
+        <w:rPr>
+          <w:lang w:val="nl-BE"/>
+        </w:rPr>
+        <w:t xml:space="preserve"> </w:t>
+      </w:r>
+      <w:proofErr w:type="spellStart"/>
+      <w:r>
+        <w:rPr>
+          <w:lang w:val="nl-BE"/>
+        </w:rPr>
+        <w:t>testing</w:t>
+      </w:r>
+      <w:proofErr w:type="spellEnd"/>
+      <w:r>
+        <w:rPr>
+          <w:lang w:val="nl-BE"/>
+        </w:rPr>
+        <w:t xml:space="preserve"> met Jenkins: indien minimaal </w:t>
+      </w:r>
+      <w:r>
+        <w:rPr>
+          <w:lang w:val="nl-BE"/>
+        </w:rPr>
+        <w:t>1</w:t>
+      </w:r>
+      <w:r>
+        <w:rPr>
+          <w:lang w:val="nl-BE"/>
+        </w:rPr>
+        <w:t xml:space="preserve"> test niet </w:t>
+      </w:r>
+      <w:r>
+        <w:rPr>
+          <w:lang w:val="nl-BE"/>
+        </w:rPr>
+        <w:t>slaagt,</w:t>
+      </w:r>
+      <w:r>
+        <w:rPr>
+          <w:lang w:val="nl-BE"/>
+        </w:rPr>
+        <w:t xml:space="preserve"> zal de sof</w:t>
+      </w:r>
+      <w:r>
+        <w:rPr>
+          <w:lang w:val="nl-BE"/>
+        </w:rPr>
+        <w:t>tware niet goed bevonden worden en daardoor dus niet naar de testomgeving worden overgezet.</w:t>
+      </w:r>
+      <w:proofErr w:type="gramEnd"/>
+    </w:p>
+    <w:p>
+      <w:pPr>
+        <w:rPr>
+          <w:lang w:val="nl-BE"/>
+        </w:rPr>
+      </w:pPr>
+      <w:r>
+        <w:rPr>
+          <w:lang w:val="nl-BE"/>
+        </w:rPr>
+        <w:t>Alsook zal het team gebruikmaken van de algemene internationale</w:t>
+      </w:r>
+      <w:r>
+        <w:rPr>
+          <w:lang w:val="nl-BE"/>
+        </w:rPr>
+        <w:t xml:space="preserve"> coderingsstandaarden zoals O</w:t>
+      </w:r>
+      <w:r>
+        <w:rPr>
+          <w:lang w:val="nl-BE"/>
+        </w:rPr>
+        <w:t xml:space="preserve">racle deze voorschrijft: </w:t>
+      </w:r>
+      <w:r>
+        <w:rPr>
+          <w:lang w:val="nl-BE"/>
+        </w:rPr>
+        <w:br/>
+      </w:r>
+      <w:hyperlink r:id="rId14" w:history="1">
+        <w:r>
+          <w:rPr>
+            <w:rStyle w:val="Hyperlink"/>
+            <w:lang w:val="nl-BE"/>
+          </w:rPr>
+          <w:t>http://www.oracle.com/technetwork/java/javase/documentation/codeconvtoc-136057.html</w:t>
+        </w:r>
+      </w:hyperlink>
+    </w:p>
+    <w:p>
+      <w:pPr>
+        <w:rPr>
+          <w:lang w:val="nl-BE"/>
+        </w:rPr>
+      </w:pPr>
+      <w:r>
+        <w:rPr>
+          <w:lang w:val="nl-BE"/>
+        </w:rPr>
+        <w:t>De klant kan de kwalit</w:t>
+      </w:r>
+      <w:r>
+        <w:rPr>
+          <w:lang w:val="nl-BE"/>
+        </w:rPr>
+        <w:t>eit steeds in vraag stellen maar zal moeten aantonen dat deze niet strookt met de door Oracle vastgestelde standaarden.</w:t>
+      </w:r>
+    </w:p>
+    <w:p>
+      <w:pPr>
+        <w:rPr>
+          <w:lang w:val="nl-BE"/>
+        </w:rPr>
+      </w:pPr>
+    </w:p>
+    <w:p>
+      <w:pPr>
+        <w:rPr>
+          <w:lang w:val="nl-BE"/>
+        </w:rPr>
+      </w:pPr>
+    </w:p>
+    <w:p>
+      <w:pPr>
+        <w:rPr>
+          <w:lang w:val="nl-BE"/>
+        </w:rPr>
+      </w:pPr>
+    </w:p>
+    <w:p>
+      <w:pPr>
         <w:rPr>
           <w:lang w:val="nl-BE"/>
         </w:rPr>
       </w:pPr>
     </w:p>
     <w:sectPr>
-      <w:footerReference w:type="default" r:id="rId10"/>
+      <w:footerReference w:type="default" r:id="rId15"/>
       <w:pgSz w:w="12240" w:h="15840"/>
       <w:pgMar w:top="1440" w:right="1440" w:bottom="1440" w:left="1440" w:header="720" w:footer="720" w:gutter="0"/>
       <w:cols w:space="720"/>
@@ -2766,7 +4410,7 @@
             <w:noProof/>
             <w:lang w:val="nl-BE"/>
           </w:rPr>
-          <w:t>4</w:t>
+          <w:t>8</w:t>
         </w:r>
         <w:r>
           <w:rPr>
@@ -2786,7 +4430,25 @@
             <w:spacing w:val="60"/>
             <w:lang w:val="nl-BE"/>
           </w:rPr>
-          <w:t>Plan van aanpak – iTalent –</w:t>
+          <w:t xml:space="preserve">Plan van aanpak – </w:t>
+        </w:r>
+        <w:proofErr w:type="spellStart"/>
+        <w:r>
+          <w:rPr>
+            <w:color w:val="808080" w:themeColor="background1" w:themeShade="80"/>
+            <w:spacing w:val="60"/>
+            <w:lang w:val="nl-BE"/>
+          </w:rPr>
+          <w:t>iTalent</w:t>
+        </w:r>
+        <w:proofErr w:type="spellEnd"/>
+        <w:r>
+          <w:rPr>
+            <w:color w:val="808080" w:themeColor="background1" w:themeShade="80"/>
+            <w:spacing w:val="60"/>
+            <w:lang w:val="nl-BE"/>
+          </w:rPr>
+          <w:t xml:space="preserve"> –</w:t>
         </w:r>
         <w:r>
           <w:rPr>
@@ -4588,6 +6250,18 @@
       <w:contextualSpacing/>
     </w:pPr>
   </w:style>
+  <w:style w:type="character" w:styleId="FollowedHyperlink">
+    <w:name w:val="FollowedHyperlink"/>
+    <w:basedOn w:val="DefaultParagraphFont"/>
+    <w:uiPriority w:val="99"/>
+    <w:semiHidden/>
+    <w:unhideWhenUsed/>
+    <w:rsid w:val="000277B9"/>
+    <w:rPr>
+      <w:color w:val="800080" w:themeColor="followedHyperlink"/>
+      <w:u w:val="single"/>
+    </w:rPr>
+  </w:style>
 </w:styles>
 </file>
 
@@ -4881,7 +6555,7 @@
 </file>
 
 <file path=customXml/itemProps1.xml><?xml version="1.0" encoding="utf-8"?>
-<ds:datastoreItem xmlns:ds="http://schemas.openxmlformats.org/officeDocument/2006/customXml" ds:itemID="{F09A6E92-3389-42CB-859F-84EF91729363}">
+<ds:datastoreItem xmlns:ds="http://schemas.openxmlformats.org/officeDocument/2006/customXml" ds:itemID="{955979AB-3F6B-4CF8-A195-37DA0A9C1C66}">
   <ds:schemaRefs>
     <ds:schemaRef ds:uri="http://schemas.openxmlformats.org/officeDocument/2006/bibliography"/>
   </ds:schemaRefs>

</xml_diff>